<commit_message>
Enh finalization of 4th assignment.
</commit_message>
<xml_diff>
--- a/4-containers/docs/774056_Richard-Kroesen_Containers.docx
+++ b/4-containers/docs/774056_Richard-Kroesen_Containers.docx
@@ -504,13 +504,1740 @@
           <w:lang w:val="en-US"/>
         </w:rPr>
       </w:pPr>
+      <w:r>
+        <w:rPr>
+          <w:lang w:val="en-US"/>
+        </w:rPr>
+        <w:t xml:space="preserve">As an additional measurement the code setup is reused for custom structs. </w:t>
+      </w:r>
+    </w:p>
+    <w:tbl>
+      <w:tblPr>
+        <w:tblStyle w:val="TableGrid"/>
+        <w:tblW w:w="0" w:type="auto"/>
+        <w:tblLook w:val="04A0" w:firstRow="1" w:lastRow="0" w:firstColumn="1" w:lastColumn="0" w:noHBand="0" w:noVBand="1"/>
+      </w:tblPr>
+      <w:tblGrid>
+        <w:gridCol w:w="9288"/>
+      </w:tblGrid>
+      <w:tr>
+        <w:tc>
+          <w:tcPr>
+            <w:tcW w:w="9288" w:type="dxa"/>
+          </w:tcPr>
+          <w:p>
+            <w:pPr>
+              <w:pStyle w:val="NormalWeb"/>
+              <w:pBdr>
+                <w:top w:val="single" w:sz="6" w:space="2" w:color="888888"/>
+                <w:left w:val="single" w:sz="6" w:space="2" w:color="888888"/>
+                <w:bottom w:val="single" w:sz="6" w:space="2" w:color="888888"/>
+                <w:right w:val="single" w:sz="6" w:space="2" w:color="888888"/>
+              </w:pBdr>
+              <w:shd w:val="clear" w:color="auto" w:fill="2B2B2B"/>
+              <w:tabs>
+                <w:tab w:val="left" w:pos="916"/>
+                <w:tab w:val="left" w:pos="1832"/>
+                <w:tab w:val="left" w:pos="2748"/>
+                <w:tab w:val="left" w:pos="3664"/>
+                <w:tab w:val="left" w:pos="4580"/>
+                <w:tab w:val="left" w:pos="5496"/>
+                <w:tab w:val="left" w:pos="6412"/>
+                <w:tab w:val="left" w:pos="7328"/>
+                <w:tab w:val="left" w:pos="8244"/>
+                <w:tab w:val="left" w:pos="9160"/>
+                <w:tab w:val="left" w:pos="10076"/>
+                <w:tab w:val="left" w:pos="10992"/>
+                <w:tab w:val="left" w:pos="11908"/>
+                <w:tab w:val="left" w:pos="12824"/>
+                <w:tab w:val="left" w:pos="13740"/>
+                <w:tab w:val="left" w:pos="14656"/>
+              </w:tabs>
+              <w:spacing w:before="0" w:beforeAutospacing="0" w:after="0" w:afterAutospacing="0"/>
+              <w:divId w:val="553321259"/>
+              <w:rPr>
+                <w:rFonts w:ascii="Verdana" w:hAnsi="Verdana" w:cs="Courier New"/>
+                <w:color w:val="FFFFFF"/>
+                <w:sz w:val="17"/>
+                <w:szCs w:val="17"/>
+                <w14:ligatures w14:val="none"/>
+              </w:rPr>
+            </w:pPr>
+            <w:r>
+              <w:rPr>
+                <w:rFonts w:ascii="Verdana" w:hAnsi="Verdana" w:cs="Courier New"/>
+                <w:color w:val="FFFFFF"/>
+                <w:sz w:val="17"/>
+                <w:szCs w:val="17"/>
+              </w:rPr>
+              <w:t xml:space="preserve"> 1. </w:t>
+            </w:r>
+            <w:r>
+              <w:rPr>
+                <w:rFonts w:ascii="Verdana" w:hAnsi="Verdana" w:cs="Courier New"/>
+                <w:color w:val="DCC6E0"/>
+                <w:sz w:val="17"/>
+                <w:szCs w:val="17"/>
+              </w:rPr>
+              <w:t>struct</w:t>
+            </w:r>
+            <w:r>
+              <w:rPr>
+                <w:rFonts w:ascii="Verdana" w:hAnsi="Verdana" w:cs="Courier New"/>
+                <w:color w:val="FFFFFF"/>
+                <w:sz w:val="17"/>
+                <w:szCs w:val="17"/>
+              </w:rPr>
+              <w:t xml:space="preserve"> </w:t>
+            </w:r>
+            <w:r>
+              <w:rPr>
+                <w:rFonts w:ascii="Verdana" w:hAnsi="Verdana" w:cs="Courier New"/>
+                <w:color w:val="00E0E0"/>
+                <w:sz w:val="17"/>
+                <w:szCs w:val="17"/>
+              </w:rPr>
+              <w:t>MyStruct</w:t>
+            </w:r>
+            <w:r>
+              <w:rPr>
+                <w:rFonts w:ascii="Verdana" w:hAnsi="Verdana" w:cs="Courier New"/>
+                <w:color w:val="FFFFFF"/>
+                <w:sz w:val="17"/>
+                <w:szCs w:val="17"/>
+              </w:rPr>
+              <w:t xml:space="preserve"> {</w:t>
+            </w:r>
+          </w:p>
+          <w:p>
+            <w:pPr>
+              <w:pStyle w:val="NormalWeb"/>
+              <w:pBdr>
+                <w:top w:val="single" w:sz="6" w:space="2" w:color="888888"/>
+                <w:left w:val="single" w:sz="6" w:space="2" w:color="888888"/>
+                <w:bottom w:val="single" w:sz="6" w:space="2" w:color="888888"/>
+                <w:right w:val="single" w:sz="6" w:space="2" w:color="888888"/>
+              </w:pBdr>
+              <w:shd w:val="clear" w:color="auto" w:fill="2B2B2B"/>
+              <w:tabs>
+                <w:tab w:val="left" w:pos="916"/>
+                <w:tab w:val="left" w:pos="1832"/>
+                <w:tab w:val="left" w:pos="2748"/>
+                <w:tab w:val="left" w:pos="3664"/>
+                <w:tab w:val="left" w:pos="4580"/>
+                <w:tab w:val="left" w:pos="5496"/>
+                <w:tab w:val="left" w:pos="6412"/>
+                <w:tab w:val="left" w:pos="7328"/>
+                <w:tab w:val="left" w:pos="8244"/>
+                <w:tab w:val="left" w:pos="9160"/>
+                <w:tab w:val="left" w:pos="10076"/>
+                <w:tab w:val="left" w:pos="10992"/>
+                <w:tab w:val="left" w:pos="11908"/>
+                <w:tab w:val="left" w:pos="12824"/>
+                <w:tab w:val="left" w:pos="13740"/>
+                <w:tab w:val="left" w:pos="14656"/>
+              </w:tabs>
+              <w:spacing w:before="0" w:beforeAutospacing="0" w:after="0" w:afterAutospacing="0"/>
+              <w:divId w:val="553321259"/>
+              <w:rPr>
+                <w:rFonts w:ascii="Verdana" w:hAnsi="Verdana" w:cs="Courier New"/>
+                <w:color w:val="FFFFFF"/>
+                <w:sz w:val="17"/>
+                <w:szCs w:val="17"/>
+              </w:rPr>
+            </w:pPr>
+            <w:r>
+              <w:rPr>
+                <w:rFonts w:ascii="Verdana" w:hAnsi="Verdana" w:cs="Courier New"/>
+                <w:color w:val="FFFFFF"/>
+                <w:sz w:val="17"/>
+                <w:szCs w:val="17"/>
+              </w:rPr>
+              <w:t xml:space="preserve"> 2.     </w:t>
+            </w:r>
+            <w:r>
+              <w:rPr>
+                <w:rFonts w:ascii="Verdana" w:hAnsi="Verdana" w:cs="Courier New"/>
+                <w:color w:val="DCC6E0"/>
+                <w:sz w:val="17"/>
+                <w:szCs w:val="17"/>
+              </w:rPr>
+              <w:t>int</w:t>
+            </w:r>
+            <w:r>
+              <w:rPr>
+                <w:rFonts w:ascii="Verdana" w:hAnsi="Verdana" w:cs="Courier New"/>
+                <w:color w:val="FFFFFF"/>
+                <w:sz w:val="17"/>
+                <w:szCs w:val="17"/>
+              </w:rPr>
+              <w:t xml:space="preserve"> </w:t>
+            </w:r>
+            <w:r>
+              <w:rPr>
+                <w:rFonts w:ascii="Verdana" w:hAnsi="Verdana" w:cs="Courier New"/>
+                <w:color w:val="DCC6E0"/>
+                <w:sz w:val="17"/>
+                <w:szCs w:val="17"/>
+              </w:rPr>
+              <w:t>value</w:t>
+            </w:r>
+            <w:r>
+              <w:rPr>
+                <w:rFonts w:ascii="Verdana" w:hAnsi="Verdana" w:cs="Courier New"/>
+                <w:color w:val="FFFFFF"/>
+                <w:sz w:val="17"/>
+                <w:szCs w:val="17"/>
+              </w:rPr>
+              <w:t>;</w:t>
+            </w:r>
+          </w:p>
+          <w:p>
+            <w:pPr>
+              <w:pStyle w:val="NormalWeb"/>
+              <w:pBdr>
+                <w:top w:val="single" w:sz="6" w:space="2" w:color="888888"/>
+                <w:left w:val="single" w:sz="6" w:space="2" w:color="888888"/>
+                <w:bottom w:val="single" w:sz="6" w:space="2" w:color="888888"/>
+                <w:right w:val="single" w:sz="6" w:space="2" w:color="888888"/>
+              </w:pBdr>
+              <w:shd w:val="clear" w:color="auto" w:fill="2B2B2B"/>
+              <w:tabs>
+                <w:tab w:val="left" w:pos="916"/>
+                <w:tab w:val="left" w:pos="1832"/>
+                <w:tab w:val="left" w:pos="2748"/>
+                <w:tab w:val="left" w:pos="3664"/>
+                <w:tab w:val="left" w:pos="4580"/>
+                <w:tab w:val="left" w:pos="5496"/>
+                <w:tab w:val="left" w:pos="6412"/>
+                <w:tab w:val="left" w:pos="7328"/>
+                <w:tab w:val="left" w:pos="8244"/>
+                <w:tab w:val="left" w:pos="9160"/>
+                <w:tab w:val="left" w:pos="10076"/>
+                <w:tab w:val="left" w:pos="10992"/>
+                <w:tab w:val="left" w:pos="11908"/>
+                <w:tab w:val="left" w:pos="12824"/>
+                <w:tab w:val="left" w:pos="13740"/>
+                <w:tab w:val="left" w:pos="14656"/>
+              </w:tabs>
+              <w:spacing w:before="0" w:beforeAutospacing="0" w:after="0" w:afterAutospacing="0"/>
+              <w:divId w:val="553321259"/>
+              <w:rPr>
+                <w:rFonts w:ascii="Verdana" w:hAnsi="Verdana" w:cs="Courier New"/>
+                <w:color w:val="FFFFFF"/>
+                <w:sz w:val="17"/>
+                <w:szCs w:val="17"/>
+              </w:rPr>
+            </w:pPr>
+            <w:r>
+              <w:rPr>
+                <w:rFonts w:ascii="Verdana" w:hAnsi="Verdana" w:cs="Courier New"/>
+                <w:color w:val="FFFFFF"/>
+                <w:sz w:val="17"/>
+                <w:szCs w:val="17"/>
+              </w:rPr>
+              <w:t xml:space="preserve"> 3.     </w:t>
+            </w:r>
+            <w:r>
+              <w:rPr>
+                <w:rFonts w:ascii="Verdana" w:hAnsi="Verdana" w:cs="Courier New"/>
+                <w:color w:val="DCC6E0"/>
+                <w:sz w:val="17"/>
+                <w:szCs w:val="17"/>
+              </w:rPr>
+              <w:t>int</w:t>
+            </w:r>
+            <w:r>
+              <w:rPr>
+                <w:rFonts w:ascii="Verdana" w:hAnsi="Verdana" w:cs="Courier New"/>
+                <w:color w:val="FFFFFF"/>
+                <w:sz w:val="17"/>
+                <w:szCs w:val="17"/>
+              </w:rPr>
+              <w:t xml:space="preserve"> large_array[</w:t>
+            </w:r>
+            <w:r>
+              <w:rPr>
+                <w:rFonts w:ascii="Verdana" w:hAnsi="Verdana" w:cs="Courier New"/>
+                <w:color w:val="F5AB35"/>
+                <w:sz w:val="17"/>
+                <w:szCs w:val="17"/>
+              </w:rPr>
+              <w:t>100</w:t>
+            </w:r>
+            <w:r>
+              <w:rPr>
+                <w:rFonts w:ascii="Verdana" w:hAnsi="Verdana" w:cs="Courier New"/>
+                <w:color w:val="FFFFFF"/>
+                <w:sz w:val="17"/>
+                <w:szCs w:val="17"/>
+              </w:rPr>
+              <w:t xml:space="preserve">]; </w:t>
+            </w:r>
+          </w:p>
+          <w:p>
+            <w:pPr>
+              <w:pStyle w:val="NormalWeb"/>
+              <w:pBdr>
+                <w:top w:val="single" w:sz="6" w:space="2" w:color="888888"/>
+                <w:left w:val="single" w:sz="6" w:space="2" w:color="888888"/>
+                <w:bottom w:val="single" w:sz="6" w:space="2" w:color="888888"/>
+                <w:right w:val="single" w:sz="6" w:space="2" w:color="888888"/>
+              </w:pBdr>
+              <w:shd w:val="clear" w:color="auto" w:fill="2B2B2B"/>
+              <w:tabs>
+                <w:tab w:val="left" w:pos="916"/>
+                <w:tab w:val="left" w:pos="1832"/>
+                <w:tab w:val="left" w:pos="2748"/>
+                <w:tab w:val="left" w:pos="3664"/>
+                <w:tab w:val="left" w:pos="4580"/>
+                <w:tab w:val="left" w:pos="5496"/>
+                <w:tab w:val="left" w:pos="6412"/>
+                <w:tab w:val="left" w:pos="7328"/>
+                <w:tab w:val="left" w:pos="8244"/>
+                <w:tab w:val="left" w:pos="9160"/>
+                <w:tab w:val="left" w:pos="10076"/>
+                <w:tab w:val="left" w:pos="10992"/>
+                <w:tab w:val="left" w:pos="11908"/>
+                <w:tab w:val="left" w:pos="12824"/>
+                <w:tab w:val="left" w:pos="13740"/>
+                <w:tab w:val="left" w:pos="14656"/>
+              </w:tabs>
+              <w:spacing w:before="0" w:beforeAutospacing="0" w:after="0" w:afterAutospacing="0"/>
+              <w:divId w:val="553321259"/>
+              <w:rPr>
+                <w:rFonts w:ascii="Verdana" w:hAnsi="Verdana" w:cs="Courier New"/>
+                <w:color w:val="FFFFFF"/>
+                <w:sz w:val="17"/>
+                <w:szCs w:val="17"/>
+              </w:rPr>
+            </w:pPr>
+            <w:r>
+              <w:rPr>
+                <w:rFonts w:ascii="Verdana" w:hAnsi="Verdana" w:cs="Courier New"/>
+                <w:color w:val="FFFFFF"/>
+                <w:sz w:val="17"/>
+                <w:szCs w:val="17"/>
+              </w:rPr>
+              <w:t xml:space="preserve"> 4.  </w:t>
+            </w:r>
+          </w:p>
+          <w:p>
+            <w:pPr>
+              <w:pStyle w:val="NormalWeb"/>
+              <w:pBdr>
+                <w:top w:val="single" w:sz="6" w:space="2" w:color="888888"/>
+                <w:left w:val="single" w:sz="6" w:space="2" w:color="888888"/>
+                <w:bottom w:val="single" w:sz="6" w:space="2" w:color="888888"/>
+                <w:right w:val="single" w:sz="6" w:space="2" w:color="888888"/>
+              </w:pBdr>
+              <w:shd w:val="clear" w:color="auto" w:fill="2B2B2B"/>
+              <w:tabs>
+                <w:tab w:val="left" w:pos="916"/>
+                <w:tab w:val="left" w:pos="1832"/>
+                <w:tab w:val="left" w:pos="2748"/>
+                <w:tab w:val="left" w:pos="3664"/>
+                <w:tab w:val="left" w:pos="4580"/>
+                <w:tab w:val="left" w:pos="5496"/>
+                <w:tab w:val="left" w:pos="6412"/>
+                <w:tab w:val="left" w:pos="7328"/>
+                <w:tab w:val="left" w:pos="8244"/>
+                <w:tab w:val="left" w:pos="9160"/>
+                <w:tab w:val="left" w:pos="10076"/>
+                <w:tab w:val="left" w:pos="10992"/>
+                <w:tab w:val="left" w:pos="11908"/>
+                <w:tab w:val="left" w:pos="12824"/>
+                <w:tab w:val="left" w:pos="13740"/>
+                <w:tab w:val="left" w:pos="14656"/>
+              </w:tabs>
+              <w:spacing w:before="0" w:beforeAutospacing="0" w:after="0" w:afterAutospacing="0"/>
+              <w:divId w:val="553321259"/>
+              <w:rPr>
+                <w:rFonts w:ascii="Verdana" w:hAnsi="Verdana" w:cs="Courier New"/>
+                <w:color w:val="FFFFFF"/>
+                <w:sz w:val="17"/>
+                <w:szCs w:val="17"/>
+              </w:rPr>
+            </w:pPr>
+            <w:r>
+              <w:rPr>
+                <w:rFonts w:ascii="Verdana" w:hAnsi="Verdana" w:cs="Courier New"/>
+                <w:color w:val="FFFFFF"/>
+                <w:sz w:val="17"/>
+                <w:szCs w:val="17"/>
+              </w:rPr>
+              <w:t xml:space="preserve"> 5.     </w:t>
+            </w:r>
+            <w:r>
+              <w:rPr>
+                <w:rFonts w:ascii="Verdana" w:hAnsi="Verdana" w:cs="Courier New"/>
+                <w:color w:val="DCC6E0"/>
+                <w:sz w:val="17"/>
+                <w:szCs w:val="17"/>
+              </w:rPr>
+              <w:t>bool</w:t>
+            </w:r>
+            <w:r>
+              <w:rPr>
+                <w:rFonts w:ascii="Verdana" w:hAnsi="Verdana" w:cs="Courier New"/>
+                <w:color w:val="FFFFFF"/>
+                <w:sz w:val="17"/>
+                <w:szCs w:val="17"/>
+              </w:rPr>
+              <w:t xml:space="preserve"> </w:t>
+            </w:r>
+            <w:r>
+              <w:rPr>
+                <w:rFonts w:ascii="Verdana" w:hAnsi="Verdana" w:cs="Courier New"/>
+                <w:color w:val="DCC6E0"/>
+                <w:sz w:val="17"/>
+                <w:szCs w:val="17"/>
+              </w:rPr>
+              <w:t>operator</w:t>
+            </w:r>
+            <w:r>
+              <w:rPr>
+                <w:rFonts w:ascii="Verdana" w:hAnsi="Verdana" w:cs="Courier New"/>
+                <w:color w:val="FFFFFF"/>
+                <w:sz w:val="17"/>
+                <w:szCs w:val="17"/>
+              </w:rPr>
+              <w:t>&lt;(</w:t>
+            </w:r>
+            <w:r>
+              <w:rPr>
+                <w:rFonts w:ascii="Verdana" w:hAnsi="Verdana" w:cs="Courier New"/>
+                <w:color w:val="DCC6E0"/>
+                <w:sz w:val="17"/>
+                <w:szCs w:val="17"/>
+              </w:rPr>
+              <w:t>const</w:t>
+            </w:r>
+            <w:r>
+              <w:rPr>
+                <w:rFonts w:ascii="Verdana" w:hAnsi="Verdana" w:cs="Courier New"/>
+                <w:color w:val="FFFFFF"/>
+                <w:sz w:val="17"/>
+                <w:szCs w:val="17"/>
+              </w:rPr>
+              <w:t xml:space="preserve"> </w:t>
+            </w:r>
+            <w:r>
+              <w:rPr>
+                <w:rFonts w:ascii="Verdana" w:hAnsi="Verdana" w:cs="Courier New"/>
+                <w:color w:val="00E0E0"/>
+                <w:sz w:val="17"/>
+                <w:szCs w:val="17"/>
+              </w:rPr>
+              <w:t>MyStruct</w:t>
+            </w:r>
+            <w:r>
+              <w:rPr>
+                <w:rFonts w:ascii="Verdana" w:hAnsi="Verdana" w:cs="Courier New"/>
+                <w:color w:val="FFFFFF"/>
+                <w:sz w:val="17"/>
+                <w:szCs w:val="17"/>
+              </w:rPr>
+              <w:t xml:space="preserve">&amp; other) </w:t>
+            </w:r>
+            <w:r>
+              <w:rPr>
+                <w:rFonts w:ascii="Verdana" w:hAnsi="Verdana" w:cs="Courier New"/>
+                <w:color w:val="DCC6E0"/>
+                <w:sz w:val="17"/>
+                <w:szCs w:val="17"/>
+              </w:rPr>
+              <w:t>const</w:t>
+            </w:r>
+            <w:r>
+              <w:rPr>
+                <w:rFonts w:ascii="Verdana" w:hAnsi="Verdana" w:cs="Courier New"/>
+                <w:color w:val="FFFFFF"/>
+                <w:sz w:val="17"/>
+                <w:szCs w:val="17"/>
+              </w:rPr>
+              <w:t xml:space="preserve"> {</w:t>
+            </w:r>
+          </w:p>
+          <w:p>
+            <w:pPr>
+              <w:pStyle w:val="NormalWeb"/>
+              <w:pBdr>
+                <w:top w:val="single" w:sz="6" w:space="2" w:color="888888"/>
+                <w:left w:val="single" w:sz="6" w:space="2" w:color="888888"/>
+                <w:bottom w:val="single" w:sz="6" w:space="2" w:color="888888"/>
+                <w:right w:val="single" w:sz="6" w:space="2" w:color="888888"/>
+              </w:pBdr>
+              <w:shd w:val="clear" w:color="auto" w:fill="2B2B2B"/>
+              <w:tabs>
+                <w:tab w:val="left" w:pos="916"/>
+                <w:tab w:val="left" w:pos="1832"/>
+                <w:tab w:val="left" w:pos="2748"/>
+                <w:tab w:val="left" w:pos="3664"/>
+                <w:tab w:val="left" w:pos="4580"/>
+                <w:tab w:val="left" w:pos="5496"/>
+                <w:tab w:val="left" w:pos="6412"/>
+                <w:tab w:val="left" w:pos="7328"/>
+                <w:tab w:val="left" w:pos="8244"/>
+                <w:tab w:val="left" w:pos="9160"/>
+                <w:tab w:val="left" w:pos="10076"/>
+                <w:tab w:val="left" w:pos="10992"/>
+                <w:tab w:val="left" w:pos="11908"/>
+                <w:tab w:val="left" w:pos="12824"/>
+                <w:tab w:val="left" w:pos="13740"/>
+                <w:tab w:val="left" w:pos="14656"/>
+              </w:tabs>
+              <w:spacing w:before="0" w:beforeAutospacing="0" w:after="0" w:afterAutospacing="0"/>
+              <w:divId w:val="553321259"/>
+              <w:rPr>
+                <w:rFonts w:ascii="Verdana" w:hAnsi="Verdana" w:cs="Courier New"/>
+                <w:color w:val="FFFFFF"/>
+                <w:sz w:val="17"/>
+                <w:szCs w:val="17"/>
+              </w:rPr>
+            </w:pPr>
+            <w:r>
+              <w:rPr>
+                <w:rFonts w:ascii="Verdana" w:hAnsi="Verdana" w:cs="Courier New"/>
+                <w:color w:val="FFFFFF"/>
+                <w:sz w:val="17"/>
+                <w:szCs w:val="17"/>
+              </w:rPr>
+              <w:t xml:space="preserve"> 6.         </w:t>
+            </w:r>
+            <w:r>
+              <w:rPr>
+                <w:rFonts w:ascii="Verdana" w:hAnsi="Verdana" w:cs="Courier New"/>
+                <w:color w:val="DCC6E0"/>
+                <w:sz w:val="17"/>
+                <w:szCs w:val="17"/>
+              </w:rPr>
+              <w:t>return</w:t>
+            </w:r>
+            <w:r>
+              <w:rPr>
+                <w:rFonts w:ascii="Verdana" w:hAnsi="Verdana" w:cs="Courier New"/>
+                <w:color w:val="FFFFFF"/>
+                <w:sz w:val="17"/>
+                <w:szCs w:val="17"/>
+              </w:rPr>
+              <w:t xml:space="preserve"> </w:t>
+            </w:r>
+            <w:r>
+              <w:rPr>
+                <w:rFonts w:ascii="Verdana" w:hAnsi="Verdana" w:cs="Courier New"/>
+                <w:color w:val="DCC6E0"/>
+                <w:sz w:val="17"/>
+                <w:szCs w:val="17"/>
+              </w:rPr>
+              <w:t>value</w:t>
+            </w:r>
+            <w:r>
+              <w:rPr>
+                <w:rFonts w:ascii="Verdana" w:hAnsi="Verdana" w:cs="Courier New"/>
+                <w:color w:val="FFFFFF"/>
+                <w:sz w:val="17"/>
+                <w:szCs w:val="17"/>
+              </w:rPr>
+              <w:t xml:space="preserve"> &lt; other.</w:t>
+            </w:r>
+            <w:r>
+              <w:rPr>
+                <w:rFonts w:ascii="Verdana" w:hAnsi="Verdana" w:cs="Courier New"/>
+                <w:color w:val="DCC6E0"/>
+                <w:sz w:val="17"/>
+                <w:szCs w:val="17"/>
+              </w:rPr>
+              <w:t>value</w:t>
+            </w:r>
+            <w:r>
+              <w:rPr>
+                <w:rFonts w:ascii="Verdana" w:hAnsi="Verdana" w:cs="Courier New"/>
+                <w:color w:val="FFFFFF"/>
+                <w:sz w:val="17"/>
+                <w:szCs w:val="17"/>
+              </w:rPr>
+              <w:t>;</w:t>
+            </w:r>
+          </w:p>
+          <w:p>
+            <w:pPr>
+              <w:pStyle w:val="NormalWeb"/>
+              <w:pBdr>
+                <w:top w:val="single" w:sz="6" w:space="2" w:color="888888"/>
+                <w:left w:val="single" w:sz="6" w:space="2" w:color="888888"/>
+                <w:bottom w:val="single" w:sz="6" w:space="2" w:color="888888"/>
+                <w:right w:val="single" w:sz="6" w:space="2" w:color="888888"/>
+              </w:pBdr>
+              <w:shd w:val="clear" w:color="auto" w:fill="2B2B2B"/>
+              <w:tabs>
+                <w:tab w:val="left" w:pos="916"/>
+                <w:tab w:val="left" w:pos="1832"/>
+                <w:tab w:val="left" w:pos="2748"/>
+                <w:tab w:val="left" w:pos="3664"/>
+                <w:tab w:val="left" w:pos="4580"/>
+                <w:tab w:val="left" w:pos="5496"/>
+                <w:tab w:val="left" w:pos="6412"/>
+                <w:tab w:val="left" w:pos="7328"/>
+                <w:tab w:val="left" w:pos="8244"/>
+                <w:tab w:val="left" w:pos="9160"/>
+                <w:tab w:val="left" w:pos="10076"/>
+                <w:tab w:val="left" w:pos="10992"/>
+                <w:tab w:val="left" w:pos="11908"/>
+                <w:tab w:val="left" w:pos="12824"/>
+                <w:tab w:val="left" w:pos="13740"/>
+                <w:tab w:val="left" w:pos="14656"/>
+              </w:tabs>
+              <w:spacing w:before="0" w:beforeAutospacing="0" w:after="0" w:afterAutospacing="0"/>
+              <w:divId w:val="553321259"/>
+              <w:rPr>
+                <w:rFonts w:ascii="Verdana" w:hAnsi="Verdana" w:cs="Courier New"/>
+                <w:color w:val="FFFFFF"/>
+                <w:sz w:val="17"/>
+                <w:szCs w:val="17"/>
+              </w:rPr>
+            </w:pPr>
+            <w:r>
+              <w:rPr>
+                <w:rFonts w:ascii="Verdana" w:hAnsi="Verdana" w:cs="Courier New"/>
+                <w:color w:val="FFFFFF"/>
+                <w:sz w:val="17"/>
+                <w:szCs w:val="17"/>
+              </w:rPr>
+              <w:t xml:space="preserve"> 7.     }</w:t>
+            </w:r>
+          </w:p>
+          <w:p>
+            <w:pPr>
+              <w:pStyle w:val="NormalWeb"/>
+              <w:pBdr>
+                <w:top w:val="single" w:sz="6" w:space="2" w:color="888888"/>
+                <w:left w:val="single" w:sz="6" w:space="2" w:color="888888"/>
+                <w:bottom w:val="single" w:sz="6" w:space="2" w:color="888888"/>
+                <w:right w:val="single" w:sz="6" w:space="2" w:color="888888"/>
+              </w:pBdr>
+              <w:shd w:val="clear" w:color="auto" w:fill="2B2B2B"/>
+              <w:tabs>
+                <w:tab w:val="left" w:pos="916"/>
+                <w:tab w:val="left" w:pos="1832"/>
+                <w:tab w:val="left" w:pos="2748"/>
+                <w:tab w:val="left" w:pos="3664"/>
+                <w:tab w:val="left" w:pos="4580"/>
+                <w:tab w:val="left" w:pos="5496"/>
+                <w:tab w:val="left" w:pos="6412"/>
+                <w:tab w:val="left" w:pos="7328"/>
+                <w:tab w:val="left" w:pos="8244"/>
+                <w:tab w:val="left" w:pos="9160"/>
+                <w:tab w:val="left" w:pos="10076"/>
+                <w:tab w:val="left" w:pos="10992"/>
+                <w:tab w:val="left" w:pos="11908"/>
+                <w:tab w:val="left" w:pos="12824"/>
+                <w:tab w:val="left" w:pos="13740"/>
+                <w:tab w:val="left" w:pos="14656"/>
+              </w:tabs>
+              <w:spacing w:before="0" w:beforeAutospacing="0" w:after="0" w:afterAutospacing="0"/>
+              <w:divId w:val="553321259"/>
+              <w:rPr>
+                <w:rFonts w:ascii="Verdana" w:hAnsi="Verdana" w:cs="Courier New"/>
+                <w:color w:val="FFFFFF"/>
+                <w:sz w:val="17"/>
+                <w:szCs w:val="17"/>
+              </w:rPr>
+            </w:pPr>
+            <w:r>
+              <w:rPr>
+                <w:rFonts w:ascii="Verdana" w:hAnsi="Verdana" w:cs="Courier New"/>
+                <w:color w:val="FFFFFF"/>
+                <w:sz w:val="17"/>
+                <w:szCs w:val="17"/>
+              </w:rPr>
+              <w:lastRenderedPageBreak/>
+              <w:t xml:space="preserve"> 8.  </w:t>
+            </w:r>
+          </w:p>
+          <w:p>
+            <w:pPr>
+              <w:pStyle w:val="NormalWeb"/>
+              <w:pBdr>
+                <w:top w:val="single" w:sz="6" w:space="2" w:color="888888"/>
+                <w:left w:val="single" w:sz="6" w:space="2" w:color="888888"/>
+                <w:bottom w:val="single" w:sz="6" w:space="2" w:color="888888"/>
+                <w:right w:val="single" w:sz="6" w:space="2" w:color="888888"/>
+              </w:pBdr>
+              <w:shd w:val="clear" w:color="auto" w:fill="2B2B2B"/>
+              <w:tabs>
+                <w:tab w:val="left" w:pos="916"/>
+                <w:tab w:val="left" w:pos="1832"/>
+                <w:tab w:val="left" w:pos="2748"/>
+                <w:tab w:val="left" w:pos="3664"/>
+                <w:tab w:val="left" w:pos="4580"/>
+                <w:tab w:val="left" w:pos="5496"/>
+                <w:tab w:val="left" w:pos="6412"/>
+                <w:tab w:val="left" w:pos="7328"/>
+                <w:tab w:val="left" w:pos="8244"/>
+                <w:tab w:val="left" w:pos="9160"/>
+                <w:tab w:val="left" w:pos="10076"/>
+                <w:tab w:val="left" w:pos="10992"/>
+                <w:tab w:val="left" w:pos="11908"/>
+                <w:tab w:val="left" w:pos="12824"/>
+                <w:tab w:val="left" w:pos="13740"/>
+                <w:tab w:val="left" w:pos="14656"/>
+              </w:tabs>
+              <w:spacing w:before="0" w:beforeAutospacing="0" w:after="0" w:afterAutospacing="0"/>
+              <w:divId w:val="553321259"/>
+              <w:rPr>
+                <w:rFonts w:ascii="Verdana" w:hAnsi="Verdana" w:cs="Courier New"/>
+                <w:color w:val="FFFFFF"/>
+                <w:sz w:val="17"/>
+                <w:szCs w:val="17"/>
+              </w:rPr>
+            </w:pPr>
+            <w:r>
+              <w:rPr>
+                <w:rFonts w:ascii="Verdana" w:hAnsi="Verdana" w:cs="Courier New"/>
+                <w:color w:val="FFFFFF"/>
+                <w:sz w:val="17"/>
+                <w:szCs w:val="17"/>
+              </w:rPr>
+              <w:t xml:space="preserve"> 9.     </w:t>
+            </w:r>
+            <w:r>
+              <w:rPr>
+                <w:rFonts w:ascii="Verdana" w:hAnsi="Verdana" w:cs="Courier New"/>
+                <w:color w:val="DCC6E0"/>
+                <w:sz w:val="17"/>
+                <w:szCs w:val="17"/>
+              </w:rPr>
+              <w:t>bool</w:t>
+            </w:r>
+            <w:r>
+              <w:rPr>
+                <w:rFonts w:ascii="Verdana" w:hAnsi="Verdana" w:cs="Courier New"/>
+                <w:color w:val="FFFFFF"/>
+                <w:sz w:val="17"/>
+                <w:szCs w:val="17"/>
+              </w:rPr>
+              <w:t xml:space="preserve"> </w:t>
+            </w:r>
+            <w:r>
+              <w:rPr>
+                <w:rFonts w:ascii="Verdana" w:hAnsi="Verdana" w:cs="Courier New"/>
+                <w:color w:val="DCC6E0"/>
+                <w:sz w:val="17"/>
+                <w:szCs w:val="17"/>
+              </w:rPr>
+              <w:t>operator</w:t>
+            </w:r>
+            <w:r>
+              <w:rPr>
+                <w:rFonts w:ascii="Verdana" w:hAnsi="Verdana" w:cs="Courier New"/>
+                <w:color w:val="FFFFFF"/>
+                <w:sz w:val="17"/>
+                <w:szCs w:val="17"/>
+              </w:rPr>
+              <w:t>==(</w:t>
+            </w:r>
+            <w:r>
+              <w:rPr>
+                <w:rFonts w:ascii="Verdana" w:hAnsi="Verdana" w:cs="Courier New"/>
+                <w:color w:val="DCC6E0"/>
+                <w:sz w:val="17"/>
+                <w:szCs w:val="17"/>
+              </w:rPr>
+              <w:t>const</w:t>
+            </w:r>
+            <w:r>
+              <w:rPr>
+                <w:rFonts w:ascii="Verdana" w:hAnsi="Verdana" w:cs="Courier New"/>
+                <w:color w:val="FFFFFF"/>
+                <w:sz w:val="17"/>
+                <w:szCs w:val="17"/>
+              </w:rPr>
+              <w:t xml:space="preserve"> </w:t>
+            </w:r>
+            <w:r>
+              <w:rPr>
+                <w:rFonts w:ascii="Verdana" w:hAnsi="Verdana" w:cs="Courier New"/>
+                <w:color w:val="00E0E0"/>
+                <w:sz w:val="17"/>
+                <w:szCs w:val="17"/>
+              </w:rPr>
+              <w:t>MyStruct</w:t>
+            </w:r>
+            <w:r>
+              <w:rPr>
+                <w:rFonts w:ascii="Verdana" w:hAnsi="Verdana" w:cs="Courier New"/>
+                <w:color w:val="FFFFFF"/>
+                <w:sz w:val="17"/>
+                <w:szCs w:val="17"/>
+              </w:rPr>
+              <w:t xml:space="preserve">&amp; other) </w:t>
+            </w:r>
+            <w:r>
+              <w:rPr>
+                <w:rFonts w:ascii="Verdana" w:hAnsi="Verdana" w:cs="Courier New"/>
+                <w:color w:val="DCC6E0"/>
+                <w:sz w:val="17"/>
+                <w:szCs w:val="17"/>
+              </w:rPr>
+              <w:t>const</w:t>
+            </w:r>
+            <w:r>
+              <w:rPr>
+                <w:rFonts w:ascii="Verdana" w:hAnsi="Verdana" w:cs="Courier New"/>
+                <w:color w:val="FFFFFF"/>
+                <w:sz w:val="17"/>
+                <w:szCs w:val="17"/>
+              </w:rPr>
+              <w:t xml:space="preserve"> {</w:t>
+            </w:r>
+          </w:p>
+          <w:p>
+            <w:pPr>
+              <w:pStyle w:val="NormalWeb"/>
+              <w:pBdr>
+                <w:top w:val="single" w:sz="6" w:space="2" w:color="888888"/>
+                <w:left w:val="single" w:sz="6" w:space="2" w:color="888888"/>
+                <w:bottom w:val="single" w:sz="6" w:space="2" w:color="888888"/>
+                <w:right w:val="single" w:sz="6" w:space="2" w:color="888888"/>
+              </w:pBdr>
+              <w:shd w:val="clear" w:color="auto" w:fill="2B2B2B"/>
+              <w:tabs>
+                <w:tab w:val="left" w:pos="916"/>
+                <w:tab w:val="left" w:pos="1832"/>
+                <w:tab w:val="left" w:pos="2748"/>
+                <w:tab w:val="left" w:pos="3664"/>
+                <w:tab w:val="left" w:pos="4580"/>
+                <w:tab w:val="left" w:pos="5496"/>
+                <w:tab w:val="left" w:pos="6412"/>
+                <w:tab w:val="left" w:pos="7328"/>
+                <w:tab w:val="left" w:pos="8244"/>
+                <w:tab w:val="left" w:pos="9160"/>
+                <w:tab w:val="left" w:pos="10076"/>
+                <w:tab w:val="left" w:pos="10992"/>
+                <w:tab w:val="left" w:pos="11908"/>
+                <w:tab w:val="left" w:pos="12824"/>
+                <w:tab w:val="left" w:pos="13740"/>
+                <w:tab w:val="left" w:pos="14656"/>
+              </w:tabs>
+              <w:spacing w:before="0" w:beforeAutospacing="0" w:after="0" w:afterAutospacing="0"/>
+              <w:divId w:val="553321259"/>
+              <w:rPr>
+                <w:rFonts w:ascii="Verdana" w:hAnsi="Verdana" w:cs="Courier New"/>
+                <w:color w:val="FFFFFF"/>
+                <w:sz w:val="17"/>
+                <w:szCs w:val="17"/>
+              </w:rPr>
+            </w:pPr>
+            <w:r>
+              <w:rPr>
+                <w:rFonts w:ascii="Verdana" w:hAnsi="Verdana" w:cs="Courier New"/>
+                <w:color w:val="FFFFFF"/>
+                <w:sz w:val="17"/>
+                <w:szCs w:val="17"/>
+              </w:rPr>
+              <w:t xml:space="preserve">10.         </w:t>
+            </w:r>
+            <w:r>
+              <w:rPr>
+                <w:rFonts w:ascii="Verdana" w:hAnsi="Verdana" w:cs="Courier New"/>
+                <w:color w:val="DCC6E0"/>
+                <w:sz w:val="17"/>
+                <w:szCs w:val="17"/>
+              </w:rPr>
+              <w:t>return</w:t>
+            </w:r>
+            <w:r>
+              <w:rPr>
+                <w:rFonts w:ascii="Verdana" w:hAnsi="Verdana" w:cs="Courier New"/>
+                <w:color w:val="FFFFFF"/>
+                <w:sz w:val="17"/>
+                <w:szCs w:val="17"/>
+              </w:rPr>
+              <w:t xml:space="preserve"> </w:t>
+            </w:r>
+            <w:r>
+              <w:rPr>
+                <w:rFonts w:ascii="Verdana" w:hAnsi="Verdana" w:cs="Courier New"/>
+                <w:color w:val="DCC6E0"/>
+                <w:sz w:val="17"/>
+                <w:szCs w:val="17"/>
+              </w:rPr>
+              <w:t>value</w:t>
+            </w:r>
+            <w:r>
+              <w:rPr>
+                <w:rFonts w:ascii="Verdana" w:hAnsi="Verdana" w:cs="Courier New"/>
+                <w:color w:val="FFFFFF"/>
+                <w:sz w:val="17"/>
+                <w:szCs w:val="17"/>
+              </w:rPr>
+              <w:t xml:space="preserve"> == other.</w:t>
+            </w:r>
+            <w:r>
+              <w:rPr>
+                <w:rFonts w:ascii="Verdana" w:hAnsi="Verdana" w:cs="Courier New"/>
+                <w:color w:val="DCC6E0"/>
+                <w:sz w:val="17"/>
+                <w:szCs w:val="17"/>
+              </w:rPr>
+              <w:t>value</w:t>
+            </w:r>
+            <w:r>
+              <w:rPr>
+                <w:rFonts w:ascii="Verdana" w:hAnsi="Verdana" w:cs="Courier New"/>
+                <w:color w:val="FFFFFF"/>
+                <w:sz w:val="17"/>
+                <w:szCs w:val="17"/>
+              </w:rPr>
+              <w:t>;</w:t>
+            </w:r>
+          </w:p>
+          <w:p>
+            <w:pPr>
+              <w:pStyle w:val="NormalWeb"/>
+              <w:pBdr>
+                <w:top w:val="single" w:sz="6" w:space="2" w:color="888888"/>
+                <w:left w:val="single" w:sz="6" w:space="2" w:color="888888"/>
+                <w:bottom w:val="single" w:sz="6" w:space="2" w:color="888888"/>
+                <w:right w:val="single" w:sz="6" w:space="2" w:color="888888"/>
+              </w:pBdr>
+              <w:shd w:val="clear" w:color="auto" w:fill="2B2B2B"/>
+              <w:tabs>
+                <w:tab w:val="left" w:pos="916"/>
+                <w:tab w:val="left" w:pos="1832"/>
+                <w:tab w:val="left" w:pos="2748"/>
+                <w:tab w:val="left" w:pos="3664"/>
+                <w:tab w:val="left" w:pos="4580"/>
+                <w:tab w:val="left" w:pos="5496"/>
+                <w:tab w:val="left" w:pos="6412"/>
+                <w:tab w:val="left" w:pos="7328"/>
+                <w:tab w:val="left" w:pos="8244"/>
+                <w:tab w:val="left" w:pos="9160"/>
+                <w:tab w:val="left" w:pos="10076"/>
+                <w:tab w:val="left" w:pos="10992"/>
+                <w:tab w:val="left" w:pos="11908"/>
+                <w:tab w:val="left" w:pos="12824"/>
+                <w:tab w:val="left" w:pos="13740"/>
+                <w:tab w:val="left" w:pos="14656"/>
+              </w:tabs>
+              <w:spacing w:before="0" w:beforeAutospacing="0" w:after="0" w:afterAutospacing="0"/>
+              <w:divId w:val="553321259"/>
+              <w:rPr>
+                <w:rFonts w:ascii="Verdana" w:hAnsi="Verdana" w:cs="Courier New"/>
+                <w:color w:val="FFFFFF"/>
+                <w:sz w:val="17"/>
+                <w:szCs w:val="17"/>
+              </w:rPr>
+            </w:pPr>
+            <w:r>
+              <w:rPr>
+                <w:rFonts w:ascii="Verdana" w:hAnsi="Verdana" w:cs="Courier New"/>
+                <w:color w:val="FFFFFF"/>
+                <w:sz w:val="17"/>
+                <w:szCs w:val="17"/>
+              </w:rPr>
+              <w:t>11.     }</w:t>
+            </w:r>
+          </w:p>
+          <w:p>
+            <w:pPr>
+              <w:pStyle w:val="NormalWeb"/>
+              <w:keepNext/>
+              <w:pBdr>
+                <w:top w:val="single" w:sz="6" w:space="2" w:color="888888"/>
+                <w:left w:val="single" w:sz="6" w:space="2" w:color="888888"/>
+                <w:bottom w:val="single" w:sz="6" w:space="2" w:color="888888"/>
+                <w:right w:val="single" w:sz="6" w:space="2" w:color="888888"/>
+              </w:pBdr>
+              <w:shd w:val="clear" w:color="auto" w:fill="2B2B2B"/>
+              <w:tabs>
+                <w:tab w:val="left" w:pos="916"/>
+                <w:tab w:val="left" w:pos="1832"/>
+                <w:tab w:val="left" w:pos="2748"/>
+                <w:tab w:val="left" w:pos="3664"/>
+                <w:tab w:val="left" w:pos="4580"/>
+                <w:tab w:val="left" w:pos="5496"/>
+                <w:tab w:val="left" w:pos="6412"/>
+                <w:tab w:val="left" w:pos="7328"/>
+                <w:tab w:val="left" w:pos="8244"/>
+                <w:tab w:val="left" w:pos="9160"/>
+                <w:tab w:val="left" w:pos="10076"/>
+                <w:tab w:val="left" w:pos="10992"/>
+                <w:tab w:val="left" w:pos="11908"/>
+                <w:tab w:val="left" w:pos="12824"/>
+                <w:tab w:val="left" w:pos="13740"/>
+                <w:tab w:val="left" w:pos="14656"/>
+              </w:tabs>
+              <w:spacing w:before="0" w:beforeAutospacing="0" w:after="0" w:afterAutospacing="0"/>
+              <w:divId w:val="553321259"/>
+              <w:rPr>
+                <w:rFonts w:ascii="Verdana" w:hAnsi="Verdana" w:cs="Courier New"/>
+                <w:color w:val="FFFFFF"/>
+                <w:sz w:val="17"/>
+                <w:szCs w:val="17"/>
+              </w:rPr>
+            </w:pPr>
+            <w:r>
+              <w:rPr>
+                <w:rFonts w:ascii="Verdana" w:hAnsi="Verdana" w:cs="Courier New"/>
+                <w:color w:val="FFFFFF"/>
+                <w:sz w:val="17"/>
+                <w:szCs w:val="17"/>
+              </w:rPr>
+              <w:t>12. };</w:t>
+            </w:r>
+          </w:p>
+        </w:tc>
+      </w:tr>
+    </w:tbl>
+    <w:p>
+      <w:pPr>
+        <w:pStyle w:val="Caption"/>
+        <w:rPr>
+          <w:lang w:val="en-US"/>
+        </w:rPr>
+      </w:pPr>
+      <w:r>
+        <w:rPr>
+          <w:lang w:val="en-US"/>
+        </w:rPr>
+        <w:lastRenderedPageBreak/>
+        <w:t xml:space="preserve">Table </w:t>
+      </w:r>
+      <w:r>
+        <w:fldChar w:fldCharType="begin"/>
+      </w:r>
+      <w:r>
+        <w:rPr>
+          <w:lang w:val="en-US"/>
+        </w:rPr>
+        <w:instrText xml:space="preserve"> SEQ Table \* ARABIC </w:instrText>
+      </w:r>
+      <w:r>
+        <w:fldChar w:fldCharType="separate"/>
+      </w:r>
+      <w:r>
+        <w:rPr>
+          <w:noProof/>
+          <w:lang w:val="en-US"/>
+        </w:rPr>
+        <w:t>1</w:t>
+      </w:r>
+      <w:r>
+        <w:fldChar w:fldCharType="end"/>
+      </w:r>
+      <w:r>
+        <w:rPr>
+          <w:lang w:val="en-US"/>
+        </w:rPr>
+        <w:t xml:space="preserve"> Struct structure</w:t>
+      </w:r>
+      <w:r>
+        <w:rPr>
+          <w:lang w:val="en-US"/>
+        </w:rPr>
+        <w:t xml:space="preserve">, CPP </w:t>
+      </w:r>
+      <w:r>
+        <w:rPr>
+          <w:lang w:val="en-US"/>
+        </w:rPr>
+        <w:t>abstract</w:t>
+      </w:r>
     </w:p>
     <w:p>
       <w:pPr>
-        <w:pStyle w:val="Heading1"/>
-      </w:pPr>
-      <w:r>
-        <w:t>Conclusion</w:t>
+        <w:rPr>
+          <w:lang w:val="en-US"/>
+        </w:rPr>
+      </w:pPr>
+      <w:r>
+        <w:rPr>
+          <w:lang w:val="en-US"/>
+        </w:rPr>
+        <w:t xml:space="preserve"> </w:t>
+      </w:r>
+      <w:r>
+        <w:rPr>
+          <w:lang w:val="en-US"/>
+        </w:rPr>
+        <w:t xml:space="preserve">The struct contain a value and a larger array. </w:t>
+      </w:r>
+      <w:r>
+        <w:rPr>
+          <w:lang w:val="en-US"/>
+        </w:rPr>
+        <w:t xml:space="preserve">The struct has also additional operators like the compare and equals functions. Which are used by std::sort to sort. </w:t>
+      </w:r>
+    </w:p>
+    <w:tbl>
+      <w:tblPr>
+        <w:tblStyle w:val="PlainTable4"/>
+        <w:tblW w:w="0" w:type="auto"/>
+        <w:tblLook w:val="04A0" w:firstRow="1" w:lastRow="0" w:firstColumn="1" w:lastColumn="0" w:noHBand="0" w:noVBand="1"/>
+      </w:tblPr>
+      <w:tblGrid>
+        <w:gridCol w:w="1857"/>
+        <w:gridCol w:w="1857"/>
+        <w:gridCol w:w="1858"/>
+        <w:gridCol w:w="1858"/>
+        <w:gridCol w:w="1858"/>
+      </w:tblGrid>
+      <w:tr>
+        <w:trPr>
+          <w:cnfStyle w:val="100000000000" w:firstRow="1" w:lastRow="0" w:firstColumn="0" w:lastColumn="0" w:oddVBand="0" w:evenVBand="0" w:oddHBand="0" w:evenHBand="0" w:firstRowFirstColumn="0" w:firstRowLastColumn="0" w:lastRowFirstColumn="0" w:lastRowLastColumn="0"/>
+        </w:trPr>
+        <w:tc>
+          <w:tcPr>
+            <w:cnfStyle w:val="001000000000" w:firstRow="0" w:lastRow="0" w:firstColumn="1" w:lastColumn="0" w:oddVBand="0" w:evenVBand="0" w:oddHBand="0" w:evenHBand="0" w:firstRowFirstColumn="0" w:firstRowLastColumn="0" w:lastRowFirstColumn="0" w:lastRowLastColumn="0"/>
+            <w:tcW w:w="1857" w:type="dxa"/>
+          </w:tcPr>
+          <w:p>
+            <w:pPr>
+              <w:rPr>
+                <w:lang w:val="en-US"/>
+              </w:rPr>
+            </w:pPr>
+            <w:r>
+              <w:rPr>
+                <w:lang w:val="en-US"/>
+              </w:rPr>
+              <w:t>Container Type</w:t>
+            </w:r>
+            <w:r>
+              <w:rPr>
+                <w:lang w:val="en-US"/>
+              </w:rPr>
+              <w:t>/Size</w:t>
+            </w:r>
+          </w:p>
+        </w:tc>
+        <w:tc>
+          <w:tcPr>
+            <w:tcW w:w="1857" w:type="dxa"/>
+          </w:tcPr>
+          <w:p>
+            <w:pPr>
+              <w:cnfStyle w:val="100000000000" w:firstRow="1" w:lastRow="0" w:firstColumn="0" w:lastColumn="0" w:oddVBand="0" w:evenVBand="0" w:oddHBand="0" w:evenHBand="0" w:firstRowFirstColumn="0" w:firstRowLastColumn="0" w:lastRowFirstColumn="0" w:lastRowLastColumn="0"/>
+              <w:rPr>
+                <w:lang w:val="en-US"/>
+              </w:rPr>
+            </w:pPr>
+            <w:r>
+              <w:rPr>
+                <w:lang w:val="en-US"/>
+              </w:rPr>
+              <w:t>100</w:t>
+            </w:r>
+          </w:p>
+        </w:tc>
+        <w:tc>
+          <w:tcPr>
+            <w:tcW w:w="1858" w:type="dxa"/>
+          </w:tcPr>
+          <w:p>
+            <w:pPr>
+              <w:cnfStyle w:val="100000000000" w:firstRow="1" w:lastRow="0" w:firstColumn="0" w:lastColumn="0" w:oddVBand="0" w:evenVBand="0" w:oddHBand="0" w:evenHBand="0" w:firstRowFirstColumn="0" w:firstRowLastColumn="0" w:lastRowFirstColumn="0" w:lastRowLastColumn="0"/>
+              <w:rPr>
+                <w:lang w:val="en-US"/>
+              </w:rPr>
+            </w:pPr>
+            <w:r>
+              <w:rPr>
+                <w:lang w:val="en-US"/>
+              </w:rPr>
+              <w:t>200</w:t>
+            </w:r>
+          </w:p>
+        </w:tc>
+        <w:tc>
+          <w:tcPr>
+            <w:tcW w:w="1858" w:type="dxa"/>
+          </w:tcPr>
+          <w:p>
+            <w:pPr>
+              <w:cnfStyle w:val="100000000000" w:firstRow="1" w:lastRow="0" w:firstColumn="0" w:lastColumn="0" w:oddVBand="0" w:evenVBand="0" w:oddHBand="0" w:evenHBand="0" w:firstRowFirstColumn="0" w:firstRowLastColumn="0" w:lastRowFirstColumn="0" w:lastRowLastColumn="0"/>
+              <w:rPr>
+                <w:lang w:val="en-US"/>
+              </w:rPr>
+            </w:pPr>
+            <w:r>
+              <w:rPr>
+                <w:lang w:val="en-US"/>
+              </w:rPr>
+              <w:t>500</w:t>
+            </w:r>
+          </w:p>
+        </w:tc>
+        <w:tc>
+          <w:tcPr>
+            <w:tcW w:w="1858" w:type="dxa"/>
+          </w:tcPr>
+          <w:p>
+            <w:pPr>
+              <w:cnfStyle w:val="100000000000" w:firstRow="1" w:lastRow="0" w:firstColumn="0" w:lastColumn="0" w:oddVBand="0" w:evenVBand="0" w:oddHBand="0" w:evenHBand="0" w:firstRowFirstColumn="0" w:firstRowLastColumn="0" w:lastRowFirstColumn="0" w:lastRowLastColumn="0"/>
+              <w:rPr>
+                <w:lang w:val="en-US"/>
+              </w:rPr>
+            </w:pPr>
+            <w:r>
+              <w:rPr>
+                <w:lang w:val="en-US"/>
+              </w:rPr>
+              <w:t>1000</w:t>
+            </w:r>
+          </w:p>
+        </w:tc>
+      </w:tr>
+      <w:tr>
+        <w:trPr>
+          <w:cnfStyle w:val="000000100000" w:firstRow="0" w:lastRow="0" w:firstColumn="0" w:lastColumn="0" w:oddVBand="0" w:evenVBand="0" w:oddHBand="1" w:evenHBand="0" w:firstRowFirstColumn="0" w:firstRowLastColumn="0" w:lastRowFirstColumn="0" w:lastRowLastColumn="0"/>
+        </w:trPr>
+        <w:tc>
+          <w:tcPr>
+            <w:cnfStyle w:val="001000000000" w:firstRow="0" w:lastRow="0" w:firstColumn="1" w:lastColumn="0" w:oddVBand="0" w:evenVBand="0" w:oddHBand="0" w:evenHBand="0" w:firstRowFirstColumn="0" w:firstRowLastColumn="0" w:lastRowFirstColumn="0" w:lastRowLastColumn="0"/>
+            <w:tcW w:w="1857" w:type="dxa"/>
+          </w:tcPr>
+          <w:p>
+            <w:pPr>
+              <w:rPr>
+                <w:lang w:val="en-US"/>
+              </w:rPr>
+            </w:pPr>
+            <w:r>
+              <w:rPr>
+                <w:lang w:val="en-US"/>
+              </w:rPr>
+              <w:t>Reserved Vector</w:t>
+            </w:r>
+          </w:p>
+        </w:tc>
+        <w:tc>
+          <w:tcPr>
+            <w:tcW w:w="1857" w:type="dxa"/>
+          </w:tcPr>
+          <w:p>
+            <w:pPr>
+              <w:cnfStyle w:val="000000100000" w:firstRow="0" w:lastRow="0" w:firstColumn="0" w:lastColumn="0" w:oddVBand="0" w:evenVBand="0" w:oddHBand="1" w:evenHBand="0" w:firstRowFirstColumn="0" w:firstRowLastColumn="0" w:lastRowFirstColumn="0" w:lastRowLastColumn="0"/>
+              <w:rPr>
+                <w:lang w:val="en-US"/>
+              </w:rPr>
+            </w:pPr>
+            <w:r>
+              <w:rPr>
+                <w:lang w:val="en-US"/>
+              </w:rPr>
+              <w:t>2,5</w:t>
+            </w:r>
+          </w:p>
+        </w:tc>
+        <w:tc>
+          <w:tcPr>
+            <w:tcW w:w="1858" w:type="dxa"/>
+          </w:tcPr>
+          <w:p>
+            <w:pPr>
+              <w:cnfStyle w:val="000000100000" w:firstRow="0" w:lastRow="0" w:firstColumn="0" w:lastColumn="0" w:oddVBand="0" w:evenVBand="0" w:oddHBand="1" w:evenHBand="0" w:firstRowFirstColumn="0" w:firstRowLastColumn="0" w:lastRowFirstColumn="0" w:lastRowLastColumn="0"/>
+              <w:rPr>
+                <w:lang w:val="en-US"/>
+              </w:rPr>
+            </w:pPr>
+            <w:r>
+              <w:rPr>
+                <w:lang w:val="en-US"/>
+              </w:rPr>
+              <w:t>5,0</w:t>
+            </w:r>
+          </w:p>
+        </w:tc>
+        <w:tc>
+          <w:tcPr>
+            <w:tcW w:w="1858" w:type="dxa"/>
+          </w:tcPr>
+          <w:p>
+            <w:pPr>
+              <w:cnfStyle w:val="000000100000" w:firstRow="0" w:lastRow="0" w:firstColumn="0" w:lastColumn="0" w:oddVBand="0" w:evenVBand="0" w:oddHBand="1" w:evenHBand="0" w:firstRowFirstColumn="0" w:firstRowLastColumn="0" w:lastRowFirstColumn="0" w:lastRowLastColumn="0"/>
+              <w:rPr>
+                <w:lang w:val="en-US"/>
+              </w:rPr>
+            </w:pPr>
+            <w:r>
+              <w:rPr>
+                <w:lang w:val="en-US"/>
+              </w:rPr>
+              <w:t>40,9</w:t>
+            </w:r>
+          </w:p>
+        </w:tc>
+        <w:tc>
+          <w:tcPr>
+            <w:tcW w:w="1858" w:type="dxa"/>
+          </w:tcPr>
+          <w:p>
+            <w:pPr>
+              <w:cnfStyle w:val="000000100000" w:firstRow="0" w:lastRow="0" w:firstColumn="0" w:lastColumn="0" w:oddVBand="0" w:evenVBand="0" w:oddHBand="1" w:evenHBand="0" w:firstRowFirstColumn="0" w:firstRowLastColumn="0" w:lastRowFirstColumn="0" w:lastRowLastColumn="0"/>
+              <w:rPr>
+                <w:lang w:val="en-US"/>
+              </w:rPr>
+            </w:pPr>
+            <w:r>
+              <w:rPr>
+                <w:lang w:val="en-US"/>
+              </w:rPr>
+              <w:t>191,8</w:t>
+            </w:r>
+          </w:p>
+        </w:tc>
+      </w:tr>
+      <w:tr>
+        <w:tc>
+          <w:tcPr>
+            <w:cnfStyle w:val="001000000000" w:firstRow="0" w:lastRow="0" w:firstColumn="1" w:lastColumn="0" w:oddVBand="0" w:evenVBand="0" w:oddHBand="0" w:evenHBand="0" w:firstRowFirstColumn="0" w:firstRowLastColumn="0" w:lastRowFirstColumn="0" w:lastRowLastColumn="0"/>
+            <w:tcW w:w="1857" w:type="dxa"/>
+          </w:tcPr>
+          <w:p>
+            <w:pPr>
+              <w:rPr>
+                <w:lang w:val="en-US"/>
+              </w:rPr>
+            </w:pPr>
+            <w:r>
+              <w:rPr>
+                <w:lang w:val="en-US"/>
+              </w:rPr>
+              <w:t>Vector</w:t>
+            </w:r>
+          </w:p>
+        </w:tc>
+        <w:tc>
+          <w:tcPr>
+            <w:tcW w:w="1857" w:type="dxa"/>
+          </w:tcPr>
+          <w:p>
+            <w:pPr>
+              <w:cnfStyle w:val="000000000000" w:firstRow="0" w:lastRow="0" w:firstColumn="0" w:lastColumn="0" w:oddVBand="0" w:evenVBand="0" w:oddHBand="0" w:evenHBand="0" w:firstRowFirstColumn="0" w:firstRowLastColumn="0" w:lastRowFirstColumn="0" w:lastRowLastColumn="0"/>
+              <w:rPr>
+                <w:lang w:val="en-US"/>
+              </w:rPr>
+            </w:pPr>
+            <w:r>
+              <w:rPr>
+                <w:lang w:val="en-US"/>
+              </w:rPr>
+              <w:t>2,7</w:t>
+            </w:r>
+          </w:p>
+        </w:tc>
+        <w:tc>
+          <w:tcPr>
+            <w:tcW w:w="1858" w:type="dxa"/>
+          </w:tcPr>
+          <w:p>
+            <w:pPr>
+              <w:cnfStyle w:val="000000000000" w:firstRow="0" w:lastRow="0" w:firstColumn="0" w:lastColumn="0" w:oddVBand="0" w:evenVBand="0" w:oddHBand="0" w:evenHBand="0" w:firstRowFirstColumn="0" w:firstRowLastColumn="0" w:lastRowFirstColumn="0" w:lastRowLastColumn="0"/>
+              <w:rPr>
+                <w:lang w:val="en-US"/>
+              </w:rPr>
+            </w:pPr>
+            <w:r>
+              <w:rPr>
+                <w:lang w:val="en-US"/>
+              </w:rPr>
+              <w:t>5,1</w:t>
+            </w:r>
+          </w:p>
+        </w:tc>
+        <w:tc>
+          <w:tcPr>
+            <w:tcW w:w="1858" w:type="dxa"/>
+          </w:tcPr>
+          <w:p>
+            <w:pPr>
+              <w:cnfStyle w:val="000000000000" w:firstRow="0" w:lastRow="0" w:firstColumn="0" w:lastColumn="0" w:oddVBand="0" w:evenVBand="0" w:oddHBand="0" w:evenHBand="0" w:firstRowFirstColumn="0" w:firstRowLastColumn="0" w:lastRowFirstColumn="0" w:lastRowLastColumn="0"/>
+              <w:rPr>
+                <w:lang w:val="en-US"/>
+              </w:rPr>
+            </w:pPr>
+            <w:r>
+              <w:rPr>
+                <w:lang w:val="en-US"/>
+              </w:rPr>
+              <w:t>41,1</w:t>
+            </w:r>
+          </w:p>
+        </w:tc>
+        <w:tc>
+          <w:tcPr>
+            <w:tcW w:w="1858" w:type="dxa"/>
+          </w:tcPr>
+          <w:p>
+            <w:pPr>
+              <w:cnfStyle w:val="000000000000" w:firstRow="0" w:lastRow="0" w:firstColumn="0" w:lastColumn="0" w:oddVBand="0" w:evenVBand="0" w:oddHBand="0" w:evenHBand="0" w:firstRowFirstColumn="0" w:firstRowLastColumn="0" w:lastRowFirstColumn="0" w:lastRowLastColumn="0"/>
+              <w:rPr>
+                <w:lang w:val="en-US"/>
+              </w:rPr>
+            </w:pPr>
+            <w:r>
+              <w:rPr>
+                <w:lang w:val="en-US"/>
+              </w:rPr>
+              <w:t>190,1</w:t>
+            </w:r>
+          </w:p>
+        </w:tc>
+      </w:tr>
+      <w:tr>
+        <w:trPr>
+          <w:cnfStyle w:val="000000100000" w:firstRow="0" w:lastRow="0" w:firstColumn="0" w:lastColumn="0" w:oddVBand="0" w:evenVBand="0" w:oddHBand="1" w:evenHBand="0" w:firstRowFirstColumn="0" w:firstRowLastColumn="0" w:lastRowFirstColumn="0" w:lastRowLastColumn="0"/>
+        </w:trPr>
+        <w:tc>
+          <w:tcPr>
+            <w:cnfStyle w:val="001000000000" w:firstRow="0" w:lastRow="0" w:firstColumn="1" w:lastColumn="0" w:oddVBand="0" w:evenVBand="0" w:oddHBand="0" w:evenHBand="0" w:firstRowFirstColumn="0" w:firstRowLastColumn="0" w:lastRowFirstColumn="0" w:lastRowLastColumn="0"/>
+            <w:tcW w:w="1857" w:type="dxa"/>
+          </w:tcPr>
+          <w:p>
+            <w:pPr>
+              <w:rPr>
+                <w:lang w:val="en-US"/>
+              </w:rPr>
+            </w:pPr>
+            <w:r>
+              <w:rPr>
+                <w:lang w:val="en-US"/>
+              </w:rPr>
+              <w:t xml:space="preserve">Reserved </w:t>
+            </w:r>
+            <w:r>
+              <w:rPr>
+                <w:lang w:val="en-US"/>
+              </w:rPr>
+              <w:t>List</w:t>
+            </w:r>
+          </w:p>
+        </w:tc>
+        <w:tc>
+          <w:tcPr>
+            <w:tcW w:w="1857" w:type="dxa"/>
+          </w:tcPr>
+          <w:p>
+            <w:pPr>
+              <w:cnfStyle w:val="000000100000" w:firstRow="0" w:lastRow="0" w:firstColumn="0" w:lastColumn="0" w:oddVBand="0" w:evenVBand="0" w:oddHBand="1" w:evenHBand="0" w:firstRowFirstColumn="0" w:firstRowLastColumn="0" w:lastRowFirstColumn="0" w:lastRowLastColumn="0"/>
+              <w:rPr>
+                <w:lang w:val="en-US"/>
+              </w:rPr>
+            </w:pPr>
+            <w:r>
+              <w:rPr>
+                <w:lang w:val="en-US"/>
+              </w:rPr>
+              <w:t>1,3</w:t>
+            </w:r>
+          </w:p>
+        </w:tc>
+        <w:tc>
+          <w:tcPr>
+            <w:tcW w:w="1858" w:type="dxa"/>
+          </w:tcPr>
+          <w:p>
+            <w:pPr>
+              <w:cnfStyle w:val="000000100000" w:firstRow="0" w:lastRow="0" w:firstColumn="0" w:lastColumn="0" w:oddVBand="0" w:evenVBand="0" w:oddHBand="1" w:evenHBand="0" w:firstRowFirstColumn="0" w:firstRowLastColumn="0" w:lastRowFirstColumn="0" w:lastRowLastColumn="0"/>
+              <w:rPr>
+                <w:lang w:val="en-US"/>
+              </w:rPr>
+            </w:pPr>
+            <w:r>
+              <w:rPr>
+                <w:lang w:val="en-US"/>
+              </w:rPr>
+              <w:t>1,8</w:t>
+            </w:r>
+          </w:p>
+        </w:tc>
+        <w:tc>
+          <w:tcPr>
+            <w:tcW w:w="1858" w:type="dxa"/>
+          </w:tcPr>
+          <w:p>
+            <w:pPr>
+              <w:cnfStyle w:val="000000100000" w:firstRow="0" w:lastRow="0" w:firstColumn="0" w:lastColumn="0" w:oddVBand="0" w:evenVBand="0" w:oddHBand="1" w:evenHBand="0" w:firstRowFirstColumn="0" w:firstRowLastColumn="0" w:lastRowFirstColumn="0" w:lastRowLastColumn="0"/>
+              <w:rPr>
+                <w:lang w:val="en-US"/>
+              </w:rPr>
+            </w:pPr>
+            <w:r>
+              <w:rPr>
+                <w:lang w:val="en-US"/>
+              </w:rPr>
+              <w:t>12,3</w:t>
+            </w:r>
+          </w:p>
+        </w:tc>
+        <w:tc>
+          <w:tcPr>
+            <w:tcW w:w="1858" w:type="dxa"/>
+          </w:tcPr>
+          <w:p>
+            <w:pPr>
+              <w:cnfStyle w:val="000000100000" w:firstRow="0" w:lastRow="0" w:firstColumn="0" w:lastColumn="0" w:oddVBand="0" w:evenVBand="0" w:oddHBand="1" w:evenHBand="0" w:firstRowFirstColumn="0" w:firstRowLastColumn="0" w:lastRowFirstColumn="0" w:lastRowLastColumn="0"/>
+              <w:rPr>
+                <w:lang w:val="en-US"/>
+              </w:rPr>
+            </w:pPr>
+            <w:r>
+              <w:rPr>
+                <w:lang w:val="en-US"/>
+              </w:rPr>
+              <w:t>50,3</w:t>
+            </w:r>
+          </w:p>
+        </w:tc>
+      </w:tr>
+      <w:tr>
+        <w:tc>
+          <w:tcPr>
+            <w:cnfStyle w:val="001000000000" w:firstRow="0" w:lastRow="0" w:firstColumn="1" w:lastColumn="0" w:oddVBand="0" w:evenVBand="0" w:oddHBand="0" w:evenHBand="0" w:firstRowFirstColumn="0" w:firstRowLastColumn="0" w:lastRowFirstColumn="0" w:lastRowLastColumn="0"/>
+            <w:tcW w:w="1857" w:type="dxa"/>
+          </w:tcPr>
+          <w:p>
+            <w:pPr>
+              <w:rPr>
+                <w:lang w:val="en-US"/>
+              </w:rPr>
+            </w:pPr>
+            <w:r>
+              <w:rPr>
+                <w:lang w:val="en-US"/>
+              </w:rPr>
+              <w:t>Array</w:t>
+            </w:r>
+          </w:p>
+        </w:tc>
+        <w:tc>
+          <w:tcPr>
+            <w:tcW w:w="1857" w:type="dxa"/>
+          </w:tcPr>
+          <w:p>
+            <w:pPr>
+              <w:cnfStyle w:val="000000000000" w:firstRow="0" w:lastRow="0" w:firstColumn="0" w:lastColumn="0" w:oddVBand="0" w:evenVBand="0" w:oddHBand="0" w:evenHBand="0" w:firstRowFirstColumn="0" w:firstRowLastColumn="0" w:lastRowFirstColumn="0" w:lastRowLastColumn="0"/>
+              <w:rPr>
+                <w:lang w:val="en-US"/>
+              </w:rPr>
+            </w:pPr>
+            <w:r>
+              <w:rPr>
+                <w:lang w:val="en-US"/>
+              </w:rPr>
+              <w:t>2,0</w:t>
+            </w:r>
+          </w:p>
+        </w:tc>
+        <w:tc>
+          <w:tcPr>
+            <w:tcW w:w="1858" w:type="dxa"/>
+          </w:tcPr>
+          <w:p>
+            <w:pPr>
+              <w:cnfStyle w:val="000000000000" w:firstRow="0" w:lastRow="0" w:firstColumn="0" w:lastColumn="0" w:oddVBand="0" w:evenVBand="0" w:oddHBand="0" w:evenHBand="0" w:firstRowFirstColumn="0" w:firstRowLastColumn="0" w:lastRowFirstColumn="0" w:lastRowLastColumn="0"/>
+              <w:rPr>
+                <w:lang w:val="en-US"/>
+              </w:rPr>
+            </w:pPr>
+            <w:r>
+              <w:rPr>
+                <w:lang w:val="en-US"/>
+              </w:rPr>
+              <w:t>3,8</w:t>
+            </w:r>
+          </w:p>
+        </w:tc>
+        <w:tc>
+          <w:tcPr>
+            <w:tcW w:w="1858" w:type="dxa"/>
+          </w:tcPr>
+          <w:p>
+            <w:pPr>
+              <w:cnfStyle w:val="000000000000" w:firstRow="0" w:lastRow="0" w:firstColumn="0" w:lastColumn="0" w:oddVBand="0" w:evenVBand="0" w:oddHBand="0" w:evenHBand="0" w:firstRowFirstColumn="0" w:firstRowLastColumn="0" w:lastRowFirstColumn="0" w:lastRowLastColumn="0"/>
+              <w:rPr>
+                <w:lang w:val="en-US"/>
+              </w:rPr>
+            </w:pPr>
+            <w:r>
+              <w:rPr>
+                <w:lang w:val="en-US"/>
+              </w:rPr>
+              <w:t>29,0</w:t>
+            </w:r>
+          </w:p>
+        </w:tc>
+        <w:tc>
+          <w:tcPr>
+            <w:tcW w:w="1858" w:type="dxa"/>
+          </w:tcPr>
+          <w:p>
+            <w:pPr>
+              <w:cnfStyle w:val="000000000000" w:firstRow="0" w:lastRow="0" w:firstColumn="0" w:lastColumn="0" w:oddVBand="0" w:evenVBand="0" w:oddHBand="0" w:evenHBand="0" w:firstRowFirstColumn="0" w:firstRowLastColumn="0" w:lastRowFirstColumn="0" w:lastRowLastColumn="0"/>
+              <w:rPr>
+                <w:lang w:val="en-US"/>
+              </w:rPr>
+            </w:pPr>
+            <w:r>
+              <w:rPr>
+                <w:lang w:val="en-US"/>
+              </w:rPr>
+              <w:t>130,0</w:t>
+            </w:r>
+          </w:p>
+        </w:tc>
+      </w:tr>
+      <w:tr>
+        <w:trPr>
+          <w:cnfStyle w:val="000000100000" w:firstRow="0" w:lastRow="0" w:firstColumn="0" w:lastColumn="0" w:oddVBand="0" w:evenVBand="0" w:oddHBand="1" w:evenHBand="0" w:firstRowFirstColumn="0" w:firstRowLastColumn="0" w:lastRowFirstColumn="0" w:lastRowLastColumn="0"/>
+        </w:trPr>
+        <w:tc>
+          <w:tcPr>
+            <w:cnfStyle w:val="001000000000" w:firstRow="0" w:lastRow="0" w:firstColumn="1" w:lastColumn="0" w:oddVBand="0" w:evenVBand="0" w:oddHBand="0" w:evenHBand="0" w:firstRowFirstColumn="0" w:firstRowLastColumn="0" w:lastRowFirstColumn="0" w:lastRowLastColumn="0"/>
+            <w:tcW w:w="1857" w:type="dxa"/>
+          </w:tcPr>
+          <w:p>
+            <w:pPr>
+              <w:rPr>
+                <w:lang w:val="en-US"/>
+              </w:rPr>
+            </w:pPr>
+            <w:r>
+              <w:rPr>
+                <w:lang w:val="en-US"/>
+              </w:rPr>
+              <w:t>Set</w:t>
+            </w:r>
+          </w:p>
+        </w:tc>
+        <w:tc>
+          <w:tcPr>
+            <w:tcW w:w="1857" w:type="dxa"/>
+          </w:tcPr>
+          <w:p>
+            <w:pPr>
+              <w:cnfStyle w:val="000000100000" w:firstRow="0" w:lastRow="0" w:firstColumn="0" w:lastColumn="0" w:oddVBand="0" w:evenVBand="0" w:oddHBand="1" w:evenHBand="0" w:firstRowFirstColumn="0" w:firstRowLastColumn="0" w:lastRowFirstColumn="0" w:lastRowLastColumn="0"/>
+              <w:rPr>
+                <w:lang w:val="en-US"/>
+              </w:rPr>
+            </w:pPr>
+            <w:r>
+              <w:rPr>
+                <w:lang w:val="en-US"/>
+              </w:rPr>
+              <w:t>0,</w:t>
+            </w:r>
+            <w:r>
+              <w:rPr>
+                <w:lang w:val="en-US"/>
+              </w:rPr>
+              <w:t>2</w:t>
+            </w:r>
+          </w:p>
+        </w:tc>
+        <w:tc>
+          <w:tcPr>
+            <w:tcW w:w="1858" w:type="dxa"/>
+          </w:tcPr>
+          <w:p>
+            <w:pPr>
+              <w:cnfStyle w:val="000000100000" w:firstRow="0" w:lastRow="0" w:firstColumn="0" w:lastColumn="0" w:oddVBand="0" w:evenVBand="0" w:oddHBand="1" w:evenHBand="0" w:firstRowFirstColumn="0" w:firstRowLastColumn="0" w:lastRowFirstColumn="0" w:lastRowLastColumn="0"/>
+              <w:rPr>
+                <w:lang w:val="en-US"/>
+              </w:rPr>
+            </w:pPr>
+            <w:r>
+              <w:rPr>
+                <w:lang w:val="en-US"/>
+              </w:rPr>
+              <w:t>0,2</w:t>
+            </w:r>
+          </w:p>
+        </w:tc>
+        <w:tc>
+          <w:tcPr>
+            <w:tcW w:w="1858" w:type="dxa"/>
+          </w:tcPr>
+          <w:p>
+            <w:pPr>
+              <w:cnfStyle w:val="000000100000" w:firstRow="0" w:lastRow="0" w:firstColumn="0" w:lastColumn="0" w:oddVBand="0" w:evenVBand="0" w:oddHBand="1" w:evenHBand="0" w:firstRowFirstColumn="0" w:firstRowLastColumn="0" w:lastRowFirstColumn="0" w:lastRowLastColumn="0"/>
+              <w:rPr>
+                <w:lang w:val="en-US"/>
+              </w:rPr>
+            </w:pPr>
+            <w:r>
+              <w:rPr>
+                <w:lang w:val="en-US"/>
+              </w:rPr>
+              <w:t>0,3</w:t>
+            </w:r>
+          </w:p>
+        </w:tc>
+        <w:tc>
+          <w:tcPr>
+            <w:tcW w:w="1858" w:type="dxa"/>
+          </w:tcPr>
+          <w:p>
+            <w:pPr>
+              <w:keepNext/>
+              <w:cnfStyle w:val="000000100000" w:firstRow="0" w:lastRow="0" w:firstColumn="0" w:lastColumn="0" w:oddVBand="0" w:evenVBand="0" w:oddHBand="1" w:evenHBand="0" w:firstRowFirstColumn="0" w:firstRowLastColumn="0" w:lastRowFirstColumn="0" w:lastRowLastColumn="0"/>
+              <w:rPr>
+                <w:lang w:val="en-US"/>
+              </w:rPr>
+            </w:pPr>
+            <w:r>
+              <w:rPr>
+                <w:lang w:val="en-US"/>
+              </w:rPr>
+              <w:t>0,5</w:t>
+            </w:r>
+          </w:p>
+        </w:tc>
+      </w:tr>
+    </w:tbl>
+    <w:p>
+      <w:pPr>
+        <w:pStyle w:val="Caption"/>
+        <w:rPr>
+          <w:lang w:val="en-US"/>
+        </w:rPr>
+      </w:pPr>
+      <w:r>
+        <w:rPr>
+          <w:lang w:val="en-US"/>
+        </w:rPr>
+        <w:t xml:space="preserve">Table </w:t>
+      </w:r>
+      <w:r>
+        <w:fldChar w:fldCharType="begin"/>
+      </w:r>
+      <w:r>
+        <w:rPr>
+          <w:lang w:val="en-US"/>
+        </w:rPr>
+        <w:instrText xml:space="preserve"> SEQ Table \* ARABIC </w:instrText>
+      </w:r>
+      <w:r>
+        <w:fldChar w:fldCharType="separate"/>
+      </w:r>
+      <w:r>
+        <w:rPr>
+          <w:noProof/>
+          <w:lang w:val="en-US"/>
+        </w:rPr>
+        <w:t>2</w:t>
+      </w:r>
+      <w:r>
+        <w:fldChar w:fldCharType="end"/>
+      </w:r>
+      <w:r>
+        <w:rPr>
+          <w:lang w:val="en-US"/>
+        </w:rPr>
+        <w:t xml:space="preserve"> Container comparison with custom structs</w:t>
       </w:r>
     </w:p>
     <w:p>
@@ -523,20 +2250,52 @@
         <w:rPr>
           <w:lang w:val="en-US"/>
         </w:rPr>
-        <w:t xml:space="preserve">Based on the theory the expectation is that the std::vector is the fastest at random access opartions. However, may be slower than others when inserting/deleting and resize is needed. </w:t>
+        <w:t>For this measurement the c</w:t>
+      </w:r>
+      <w:r>
+        <w:rPr>
+          <w:lang w:val="en-US"/>
+        </w:rPr>
+        <w:t xml:space="preserve">ontainer types which could be pre-allocated are utilized. </w:t>
+      </w:r>
+      <w:r>
+        <w:rPr>
+          <w:lang w:val="en-US"/>
+        </w:rPr>
+        <w:t xml:space="preserve">As an result, it is visible that the reserved list actually performs better than in other measurements. </w:t>
       </w:r>
     </w:p>
     <w:p>
       <w:pPr>
-        <w:rPr>
-          <w:lang w:val="en-US"/>
-        </w:rPr>
-      </w:pPr>
-      <w:r>
-        <w:rPr>
-          <w:lang w:val="en-US"/>
-        </w:rPr>
-        <w:lastRenderedPageBreak/>
+        <w:pStyle w:val="Heading1"/>
+      </w:pPr>
+      <w:r>
+        <w:t>Conclusion</w:t>
+      </w:r>
+    </w:p>
+    <w:p>
+      <w:pPr>
+        <w:rPr>
+          <w:lang w:val="en-US"/>
+        </w:rPr>
+      </w:pPr>
+      <w:r>
+        <w:rPr>
+          <w:lang w:val="en-US"/>
+        </w:rPr>
+        <w:t xml:space="preserve">Based on the theory the expectation is that the std::vector is the fastest at random access opartions. However, may be slower than others when inserting/deleting and resize is needed. </w:t>
+      </w:r>
+    </w:p>
+    <w:p>
+      <w:pPr>
+        <w:rPr>
+          <w:lang w:val="en-US"/>
+        </w:rPr>
+      </w:pPr>
+      <w:r>
+        <w:rPr>
+          <w:lang w:val="en-US"/>
+        </w:rPr>
         <w:t>An alternative is the std::list which is a bit faster than the vector at inserting and removing elements.</w:t>
       </w:r>
       <w:r>
@@ -640,10 +2399,7 @@
       </w:r>
       <w:r>
         <w:lastRenderedPageBreak/>
-        <w:t xml:space="preserve">Appendix A - </w:t>
-      </w:r>
-      <w:r>
-        <w:t>Compiler &amp; Build details</w:t>
+        <w:t>Appendix A - Compiler &amp; Build details</w:t>
       </w:r>
     </w:p>
     <w:p>
@@ -3794,6 +5550,91 @@
     <w:pPr>
       <w:spacing w:after="0" w:line="240" w:lineRule="auto"/>
     </w:pPr>
+  </w:style>
+  <w:style w:type="table" w:styleId="TableGrid">
+    <w:name w:val="Table Grid"/>
+    <w:basedOn w:val="TableNormal"/>
+    <w:uiPriority w:val="39"/>
+    <w:rsid w:val="009279EF"/>
+    <w:pPr>
+      <w:spacing w:after="0" w:line="240" w:lineRule="auto"/>
+    </w:pPr>
+    <w:tblPr>
+      <w:tblBorders>
+        <w:top w:val="single" w:sz="4" w:space="0" w:color="auto"/>
+        <w:left w:val="single" w:sz="4" w:space="0" w:color="auto"/>
+        <w:bottom w:val="single" w:sz="4" w:space="0" w:color="auto"/>
+        <w:right w:val="single" w:sz="4" w:space="0" w:color="auto"/>
+        <w:insideH w:val="single" w:sz="4" w:space="0" w:color="auto"/>
+        <w:insideV w:val="single" w:sz="4" w:space="0" w:color="auto"/>
+      </w:tblBorders>
+    </w:tblPr>
+  </w:style>
+  <w:style w:type="table" w:styleId="PlainTable4">
+    <w:name w:val="Plain Table 4"/>
+    <w:basedOn w:val="TableNormal"/>
+    <w:uiPriority w:val="44"/>
+    <w:rsid w:val="00BA3EE5"/>
+    <w:pPr>
+      <w:spacing w:after="0" w:line="240" w:lineRule="auto"/>
+    </w:pPr>
+    <w:tblPr>
+      <w:tblStyleRowBandSize w:val="1"/>
+      <w:tblStyleColBandSize w:val="1"/>
+    </w:tblPr>
+    <w:tblStylePr w:type="firstRow">
+      <w:rPr>
+        <w:b/>
+        <w:bCs/>
+      </w:rPr>
+    </w:tblStylePr>
+    <w:tblStylePr w:type="lastRow">
+      <w:rPr>
+        <w:b/>
+        <w:bCs/>
+      </w:rPr>
+    </w:tblStylePr>
+    <w:tblStylePr w:type="firstCol">
+      <w:rPr>
+        <w:b/>
+        <w:bCs/>
+      </w:rPr>
+    </w:tblStylePr>
+    <w:tblStylePr w:type="lastCol">
+      <w:rPr>
+        <w:b/>
+        <w:bCs/>
+      </w:rPr>
+    </w:tblStylePr>
+    <w:tblStylePr w:type="band1Vert">
+      <w:tblPr/>
+      <w:tcPr>
+        <w:shd w:val="clear" w:color="auto" w:fill="F2F2F2" w:themeFill="background1" w:themeFillShade="F2"/>
+      </w:tcPr>
+    </w:tblStylePr>
+    <w:tblStylePr w:type="band1Horz">
+      <w:tblPr/>
+      <w:tcPr>
+        <w:shd w:val="clear" w:color="auto" w:fill="F2F2F2" w:themeFill="background1" w:themeFillShade="F2"/>
+      </w:tcPr>
+    </w:tblStylePr>
+  </w:style>
+  <w:style w:type="paragraph" w:styleId="NormalWeb">
+    <w:name w:val="Normal (Web)"/>
+    <w:basedOn w:val="Normal"/>
+    <w:uiPriority w:val="99"/>
+    <w:unhideWhenUsed/>
+    <w:rsid w:val="00552C59"/>
+    <w:pPr>
+      <w:spacing w:before="100" w:beforeAutospacing="1" w:after="100" w:afterAutospacing="1" w:line="240" w:lineRule="auto"/>
+    </w:pPr>
+    <w:rPr>
+      <w:rFonts w:ascii="Times New Roman" w:eastAsiaTheme="minorEastAsia" w:hAnsi="Times New Roman" w:cs="Times New Roman"/>
+      <w:kern w:val="0"/>
+      <w:sz w:val="24"/>
+      <w:szCs w:val="24"/>
+      <w:lang w:val="en-US"/>
+    </w:rPr>
   </w:style>
 </w:styles>
 </file>
@@ -8146,4 +9987,24 @@
     </a:ext>
   </a:extLst>
 </a:theme>
+</file>
+
+<file path=word/webextensions/taskpanes.xml><?xml version="1.0" encoding="utf-8"?>
+<wetp:taskpanes xmlns:wetp="http://schemas.microsoft.com/office/webextensions/taskpanes/2010/11">
+  <wetp:taskpane dockstate="right" visibility="0" width="0" row="0">
+    <wetp:webextensionref xmlns:r="http://schemas.openxmlformats.org/officeDocument/2006/relationships" r:id="rId1"/>
+  </wetp:taskpane>
+</wetp:taskpanes>
+</file>
+
+<file path=word/webextensions/webextension1.xml><?xml version="1.0" encoding="utf-8"?>
+<we:webextension xmlns:we="http://schemas.microsoft.com/office/webextensions/webextension/2010/11" id="{3D04687E-CC22-498C-ABE6-8A79819C6105}">
+  <we:reference id="wa104382008" version="1.1.0.1" store="en-US" storeType="OMEX"/>
+  <we:alternateReferences>
+    <we:reference id="wa104382008" version="1.1.0.1" store="wa104382008" storeType="OMEX"/>
+  </we:alternateReferences>
+  <we:properties/>
+  <we:bindings/>
+  <we:snapshot xmlns:r="http://schemas.openxmlformats.org/officeDocument/2006/relationships"/>
+</we:webextension>
 </file>
</xml_diff>